<commit_message>
# Nyomtatasnal mappa letrehozas
</commit_message>
<xml_diff>
--- a/Ijasz2/Ijasz2/bin/x86/Debug/NevezesiLista.docx
+++ b/Ijasz2/Ijasz2/bin/x86/Debug/NevezesiLista.docx
@@ -8,12 +8,12 @@
       <w:cols w:space="708"/>
       <w:docGrid w:linePitch="360"/>
       <w:titlePg/>
-      <w:footerReference w:type="default" r:id="Ra7e908a67498452b"/>
-      <w:footerReference w:type="even" r:id="R7f5532708e8342ed"/>
-      <w:footerReference w:type="first" r:id="Rc15b3e7ab6874089"/>
-      <w:headerReference w:type="default" r:id="R5405af517dc0434b"/>
-      <w:headerReference w:type="even" r:id="R7c2c54c912534d05"/>
-      <w:headerReference w:type="first" r:id="R0b591ca2d2e94c94"/>
+      <w:footerReference w:type="default" r:id="Rf68047181e6e4fad"/>
+      <w:footerReference w:type="even" r:id="R7c30b3c771e146a0"/>
+      <w:footerReference w:type="first" r:id="Re21ce5d5189e4718"/>
+      <w:headerReference w:type="default" r:id="R1fd76f8c7383423f"/>
+      <w:headerReference w:type="even" r:id="R670e65ddfdb94860"/>
+      <w:headerReference w:type="first" r:id="R7cb4cd510cd24704"/>
     </w:sectPr>
     <w:sectPr/>
     <w:tbl>
@@ -303,7 +303,7 @@
           <w:p>
             <w:pPr/>
             <w:r>
-              <w:t>25</w:t>
+              <w:t>243</w:t>
             </w:r>
           </w:p>
         </w:tc>
@@ -11177,7 +11177,7 @@
     <w:tr>
       <w:tc>
         <w:tcPr>
-          <w:tcW w:w="7425" w:type="dxa"/>
+          <w:tcW w:w="8925" w:type="dxa"/>
         </w:tcPr>
         <w:p>
           <w:pPr/>
@@ -11242,7 +11242,7 @@
     <w:tr>
       <w:tc>
         <w:tcPr>
-          <w:tcW w:w="5925" w:type="dxa"/>
+          <w:tcW w:w="8925" w:type="dxa"/>
         </w:tcPr>
         <w:p>
           <w:pPr/>
@@ -11250,7 +11250,7 @@
       </w:tc>
       <w:tc>
         <w:tcPr>
-          <w:tcW w:w="900" w:type="dxa"/>
+          <w:tcW w:w="1050" w:type="dxa"/>
         </w:tcPr>
         <w:p>
           <w:pPr/>

</xml_diff>